<commit_message>
Update Online Shopping System Data Flow Diagram.docx
</commit_message>
<xml_diff>
--- a/SDLC/ASSIGNMMENTS/MODULE1/Online Shopping System Data Flow Diagram.docx
+++ b/SDLC/ASSIGNMMENTS/MODULE1/Online Shopping System Data Flow Diagram.docx
@@ -9,6 +9,8 @@
           <w:szCs w:val="72"/>
         </w:rPr>
       </w:pPr>
+      <w:bookmarkStart w:id="0" w:name="_GoBack"/>
+      <w:bookmarkEnd w:id="0"/>
       <w:r>
         <w:rPr>
           <w:sz w:val="44"/>
@@ -60,14 +62,7 @@
           <w:sz w:val="44"/>
           <w:szCs w:val="44"/>
         </w:rPr>
-        <w:t>SDLC</w:t>
-      </w:r>
-      <w:r>
-        <w:rPr>
-          <w:sz w:val="44"/>
-          <w:szCs w:val="44"/>
-        </w:rPr>
-        <w:t xml:space="preserve"> </w:t>
+        <w:t xml:space="preserve">SDLC </w:t>
       </w:r>
       <w:r>
         <w:rPr>
@@ -119,16 +114,7 @@
           <w:sz w:val="44"/>
           <w:szCs w:val="44"/>
         </w:rPr>
-        <w:t>#1) Requirement Gatherin</w:t>
-      </w:r>
-      <w:bookmarkStart w:id="0" w:name="_GoBack"/>
-      <w:bookmarkEnd w:id="0"/>
-      <w:r>
-        <w:rPr>
-          <w:sz w:val="44"/>
-          <w:szCs w:val="44"/>
-        </w:rPr>
-        <w:t>g and Analysis</w:t>
+        <w:t>#1) Requirement Gathering and Analysis</w:t>
       </w:r>
     </w:p>
     <w:p>
@@ -1049,6 +1035,38 @@
         <w:lastRenderedPageBreak/>
         <w:t>It is also codified communication. So you’re actually setting a set of norms between a group of people that say this is how you’re going to work and this is how you’re going to pass information between each of you in certain ways; whether that is documentation, whether that is discussion, whether that is drawings on paper.</w:t>
       </w:r>
+    </w:p>
+    <w:p>
+      <w:pPr>
+        <w:rPr>
+          <w:sz w:val="44"/>
+          <w:szCs w:val="44"/>
+        </w:rPr>
+      </w:pPr>
+    </w:p>
+    <w:p>
+      <w:pPr>
+        <w:rPr>
+          <w:sz w:val="44"/>
+          <w:szCs w:val="44"/>
+        </w:rPr>
+      </w:pPr>
+    </w:p>
+    <w:p>
+      <w:pPr>
+        <w:rPr>
+          <w:sz w:val="44"/>
+          <w:szCs w:val="44"/>
+        </w:rPr>
+      </w:pPr>
+    </w:p>
+    <w:p>
+      <w:pPr>
+        <w:rPr>
+          <w:sz w:val="44"/>
+          <w:szCs w:val="44"/>
+        </w:rPr>
+      </w:pPr>
     </w:p>
     <w:p>
       <w:pPr>
@@ -1115,6 +1133,7 @@
           <w:sz w:val="32"/>
           <w:szCs w:val="32"/>
         </w:rPr>
+        <w:lastRenderedPageBreak/>
         <w:drawing>
           <wp:inline distT="0" distB="0" distL="0" distR="0">
             <wp:extent cx="5943600" cy="2248202"/>
@@ -1188,7 +1207,6 @@
           <w:sz w:val="48"/>
           <w:szCs w:val="48"/>
         </w:rPr>
-        <w:lastRenderedPageBreak/>
         <w:tab/>
         <w:t>DFD for Online Shopping System Level 0</w:t>
       </w:r>

</xml_diff>